<commit_message>
Added AP-003 with itemscan
</commit_message>
<xml_diff>
--- a/work/acceptance/AP-003.docx
+++ b/work/acceptance/AP-003.docx
@@ -32,8 +32,6 @@
                 <w:szCs w:val="36"/>
               </w:rPr>
             </w:pPr>
-            <w:bookmarkStart w:id="0" w:name="_GoBack"/>
-            <w:bookmarkEnd w:id="0"/>
             <w:r>
               <w:rPr>
                 <w:sz w:val="36"/>
@@ -1057,29 +1055,201 @@
               <w:spacing w:after="0" w:line="276" w:lineRule="auto"/>
             </w:pPr>
           </w:p>
+          <w:tbl>
+            <w:tblPr>
+              <w:tblStyle w:val="Tabellenraster"/>
+              <w:tblW w:w="8221" w:type="dxa"/>
+              <w:tblInd w:w="301" w:type="dxa"/>
+              <w:tblCellMar>
+                <w:left w:w="103" w:type="dxa"/>
+              </w:tblCellMar>
+              <w:tblLook w:val="04A0" w:firstRow="1" w:lastRow="0" w:firstColumn="1" w:lastColumn="0" w:noHBand="0" w:noVBand="1"/>
+            </w:tblPr>
+            <w:tblGrid>
+              <w:gridCol w:w="1275"/>
+              <w:gridCol w:w="5387"/>
+              <w:gridCol w:w="1559"/>
+            </w:tblGrid>
+            <w:tr>
+              <w:trPr>
+                <w:trHeight w:val="680"/>
+              </w:trPr>
+              <w:tc>
+                <w:tcPr>
+                  <w:tcW w:w="1275" w:type="dxa"/>
+                  <w:vMerge w:val="restart"/>
+                  <w:shd w:val="clear" w:color="auto" w:fill="auto"/>
+                  <w:vAlign w:val="center"/>
+                </w:tcPr>
+                <w:p>
+                  <w:pPr>
+                    <w:spacing w:after="0" w:line="276" w:lineRule="auto"/>
+                    <w:jc w:val="center"/>
+                  </w:pPr>
+                  <w:r>
+                    <w:t>Nr. 1</w:t>
+                  </w:r>
+                  <w:r>
+                    <w:t>1</w:t>
+                  </w:r>
+                </w:p>
+              </w:tc>
+              <w:tc>
+                <w:tcPr>
+                  <w:tcW w:w="5387" w:type="dxa"/>
+                  <w:shd w:val="clear" w:color="auto" w:fill="auto"/>
+                  <w:vAlign w:val="center"/>
+                </w:tcPr>
+                <w:p>
+                  <w:pPr>
+                    <w:spacing w:after="0" w:line="276" w:lineRule="auto"/>
+                    <w:jc w:val="center"/>
+                    <w:rPr>
+                      <w:b/>
+                    </w:rPr>
+                  </w:pPr>
+                  <w:r>
+                    <w:rPr>
+                      <w:b/>
+                    </w:rPr>
+                    <w:t>Werkstückprofilerkennung</w:t>
+                  </w:r>
+                </w:p>
+              </w:tc>
+              <w:tc>
+                <w:tcPr>
+                  <w:tcW w:w="1559" w:type="dxa"/>
+                  <w:shd w:val="clear" w:color="auto" w:fill="auto"/>
+                  <w:vAlign w:val="center"/>
+                </w:tcPr>
+                <w:p>
+                  <w:pPr>
+                    <w:spacing w:after="0" w:line="276" w:lineRule="auto"/>
+                    <w:jc w:val="center"/>
+                  </w:pPr>
+                  <w:r>
+                    <w:t>Abgenommen</w:t>
+                  </w:r>
+                </w:p>
+              </w:tc>
+            </w:tr>
+            <w:tr>
+              <w:trPr>
+                <w:trHeight w:val="680"/>
+              </w:trPr>
+              <w:tc>
+                <w:tcPr>
+                  <w:tcW w:w="1275" w:type="dxa"/>
+                  <w:vMerge/>
+                  <w:shd w:val="clear" w:color="auto" w:fill="auto"/>
+                  <w:vAlign w:val="center"/>
+                </w:tcPr>
+                <w:p>
+                  <w:pPr>
+                    <w:spacing w:after="0" w:line="276" w:lineRule="auto"/>
+                    <w:jc w:val="center"/>
+                  </w:pPr>
+                </w:p>
+              </w:tc>
+              <w:tc>
+                <w:tcPr>
+                  <w:tcW w:w="5387" w:type="dxa"/>
+                  <w:shd w:val="clear" w:color="auto" w:fill="auto"/>
+                  <w:vAlign w:val="center"/>
+                </w:tcPr>
+                <w:p>
+                  <w:pPr>
+                    <w:spacing w:after="0" w:line="276" w:lineRule="auto"/>
+                    <w:jc w:val="center"/>
+                  </w:pPr>
+                  <w:r>
+                    <w:t>Das System kann die vorgegebenen Werkstücke erkennen</w:t>
+                  </w:r>
+                </w:p>
+              </w:tc>
+              <w:tc>
+                <w:tcPr>
+                  <w:tcW w:w="1559" w:type="dxa"/>
+                  <w:vMerge w:val="restart"/>
+                  <w:shd w:val="clear" w:color="auto" w:fill="auto"/>
+                  <w:vAlign w:val="center"/>
+                </w:tcPr>
+                <w:p>
+                  <w:pPr>
+                    <w:spacing w:after="0" w:line="276" w:lineRule="auto"/>
+                  </w:pPr>
+                </w:p>
+              </w:tc>
+            </w:tr>
+            <w:tr>
+              <w:trPr>
+                <w:trHeight w:val="680"/>
+              </w:trPr>
+              <w:tc>
+                <w:tcPr>
+                  <w:tcW w:w="1275" w:type="dxa"/>
+                  <w:vMerge/>
+                  <w:shd w:val="clear" w:color="auto" w:fill="auto"/>
+                  <w:vAlign w:val="center"/>
+                </w:tcPr>
+                <w:p>
+                  <w:pPr>
+                    <w:spacing w:after="0" w:line="276" w:lineRule="auto"/>
+                    <w:jc w:val="center"/>
+                  </w:pPr>
+                </w:p>
+              </w:tc>
+              <w:tc>
+                <w:tcPr>
+                  <w:tcW w:w="5387" w:type="dxa"/>
+                  <w:shd w:val="clear" w:color="auto" w:fill="auto"/>
+                  <w:vAlign w:val="center"/>
+                </w:tcPr>
+                <w:p>
+                  <w:pPr>
+                    <w:spacing w:after="0" w:line="276" w:lineRule="auto"/>
+                    <w:jc w:val="center"/>
+                    <w:rPr>
+                      <w:sz w:val="18"/>
+                      <w:szCs w:val="18"/>
+                    </w:rPr>
+                  </w:pPr>
+                  <w:r>
+                    <w:rPr>
+                      <w:sz w:val="18"/>
+                      <w:szCs w:val="18"/>
+                    </w:rPr>
+                    <w:t xml:space="preserve">Es </w:t>
+                  </w:r>
+                  <w:r>
+                    <w:rPr>
+                      <w:sz w:val="18"/>
+                      <w:szCs w:val="18"/>
+                    </w:rPr>
+                    <w:t>werden Werkstücke einzeln auf ein Modul gelegt, diese werden vom Höhenmesser erfasst. Das Resultat wird auf die Konsole gedruckt.</w:t>
+                  </w:r>
+                </w:p>
+              </w:tc>
+              <w:tc>
+                <w:tcPr>
+                  <w:tcW w:w="1559" w:type="dxa"/>
+                  <w:vMerge/>
+                  <w:shd w:val="clear" w:color="auto" w:fill="auto"/>
+                  <w:vAlign w:val="center"/>
+                </w:tcPr>
+                <w:p>
+                  <w:pPr>
+                    <w:spacing w:after="0" w:line="276" w:lineRule="auto"/>
+                    <w:jc w:val="center"/>
+                  </w:pPr>
+                </w:p>
+              </w:tc>
+            </w:tr>
+          </w:tbl>
           <w:p>
             <w:pPr>
               <w:spacing w:after="0" w:line="276" w:lineRule="auto"/>
-            </w:pPr>
-          </w:p>
-          <w:p>
-            <w:pPr>
-              <w:spacing w:after="0" w:line="276" w:lineRule="auto"/>
-            </w:pPr>
-          </w:p>
-          <w:p>
-            <w:pPr>
-              <w:spacing w:after="0" w:line="276" w:lineRule="auto"/>
-            </w:pPr>
-          </w:p>
-          <w:p>
-            <w:pPr>
-              <w:spacing w:after="0" w:line="276" w:lineRule="auto"/>
-            </w:pPr>
-          </w:p>
-          <w:p>
-            <w:pPr>
-              <w:spacing w:after="0" w:line="276" w:lineRule="auto"/>
+              <w:jc w:val="center"/>
             </w:pPr>
           </w:p>
           <w:p>
@@ -1106,7 +1276,10 @@
         </w:tc>
       </w:tr>
     </w:tbl>
-    <w:p/>
+    <w:p>
+      <w:bookmarkStart w:id="0" w:name="_GoBack"/>
+      <w:bookmarkEnd w:id="0"/>
+    </w:p>
     <w:sectPr>
       <w:pgSz w:w="11906" w:h="16838"/>
       <w:pgMar w:top="1417" w:right="1417" w:bottom="1134" w:left="1417" w:header="0" w:footer="0" w:gutter="0"/>

</xml_diff>